<commit_message>
Added post_issue api and updated Reportal.db
</commit_message>
<xml_diff>
--- a/SSW695/ReportalApiDoc.docx
+++ b/SSW695/ReportalApiDoc.docx
@@ -1,6 +1,6 @@
 
 <file path=word/document.xml><?xml version="1.0" encoding="utf-8"?>
-<w:document xmlns:wpc="http://schemas.microsoft.com/office/word/2010/wordprocessingCanvas" xmlns:mo="http://schemas.microsoft.com/office/mac/office/2008/main" xmlns:mc="http://schemas.openxmlformats.org/markup-compatibility/2006" xmlns:mv="urn:schemas-microsoft-com:mac:vml" xmlns:o="urn:schemas-microsoft-com:office:office" xmlns:r="http://schemas.openxmlformats.org/officeDocument/2006/relationships" xmlns:m="http://schemas.openxmlformats.org/officeDocument/2006/math" xmlns:v="urn:schemas-microsoft-com:vml" xmlns:wp14="http://schemas.microsoft.com/office/word/2010/wordprocessingDrawing" xmlns:wp="http://schemas.openxmlformats.org/drawingml/2006/wordprocessingDrawing" xmlns:w10="urn:schemas-microsoft-com:office:word" xmlns:w="http://schemas.openxmlformats.org/wordprocessingml/2006/main" xmlns:w14="http://schemas.microsoft.com/office/word/2010/wordml" xmlns:w15="http://schemas.microsoft.com/office/word/2012/wordml" xmlns:wpg="http://schemas.microsoft.com/office/word/2010/wordprocessingGroup" xmlns:wpi="http://schemas.microsoft.com/office/word/2010/wordprocessingInk" xmlns:wne="http://schemas.microsoft.com/office/word/2006/wordml" xmlns:wps="http://schemas.microsoft.com/office/word/2010/wordprocessingShape" mc:Ignorable="w14 w15 wp14">
+<w:document xmlns:wpc="http://schemas.microsoft.com/office/word/2010/wordprocessingCanvas" xmlns:cx="http://schemas.microsoft.com/office/drawing/2014/chartex" xmlns:cx1="http://schemas.microsoft.com/office/drawing/2015/9/8/chartex" xmlns:cx2="http://schemas.microsoft.com/office/drawing/2015/10/21/chartex" xmlns:cx3="http://schemas.microsoft.com/office/drawing/2016/5/9/chartex" xmlns:cx4="http://schemas.microsoft.com/office/drawing/2016/5/10/chartex" xmlns:cx5="http://schemas.microsoft.com/office/drawing/2016/5/11/chartex" xmlns:cx6="http://schemas.microsoft.com/office/drawing/2016/5/12/chartex" xmlns:cx7="http://schemas.microsoft.com/office/drawing/2016/5/13/chartex" xmlns:cx8="http://schemas.microsoft.com/office/drawing/2016/5/14/chartex" xmlns:mc="http://schemas.openxmlformats.org/markup-compatibility/2006" xmlns:aink="http://schemas.microsoft.com/office/drawing/2016/ink" xmlns:am3d="http://schemas.microsoft.com/office/drawing/2017/model3d" xmlns:o="urn:schemas-microsoft-com:office:office" xmlns:r="http://schemas.openxmlformats.org/officeDocument/2006/relationships" xmlns:m="http://schemas.openxmlformats.org/officeDocument/2006/math" xmlns:v="urn:schemas-microsoft-com:vml" xmlns:wp14="http://schemas.microsoft.com/office/word/2010/wordprocessingDrawing" xmlns:wp="http://schemas.openxmlformats.org/drawingml/2006/wordprocessingDrawing" xmlns:w10="urn:schemas-microsoft-com:office:word" xmlns:w="http://schemas.openxmlformats.org/wordprocessingml/2006/main" xmlns:w14="http://schemas.microsoft.com/office/word/2010/wordml" xmlns:w15="http://schemas.microsoft.com/office/word/2012/wordml" xmlns:w16se="http://schemas.microsoft.com/office/word/2015/wordml/symex" xmlns:wpg="http://schemas.microsoft.com/office/word/2010/wordprocessingGroup" xmlns:wpi="http://schemas.microsoft.com/office/word/2010/wordprocessingInk" xmlns:wne="http://schemas.microsoft.com/office/word/2006/wordml" xmlns:wps="http://schemas.microsoft.com/office/word/2010/wordprocessingShape" mc:Ignorable="w14 w15 w16se wp14">
   <w:background w:color="FFFFFF"/>
   <w:body>
     <w:p>
@@ -77,7 +77,7 @@
           <w:noProof/>
           <w:lang w:val="en-US"/>
         </w:rPr>
-        <w:t>10/29/17</w:t>
+        <w:t>11/14/17</w:t>
       </w:r>
       <w:r>
         <w:fldChar w:fldCharType="end"/>
@@ -151,15 +151,7 @@
     </w:p>
     <w:p>
       <w:r>
-        <w:t>Content-Length:  &lt;</w:t>
-      </w:r>
-      <w:proofErr w:type="spellStart"/>
-      <w:r>
-        <w:t>Param</w:t>
-      </w:r>
-      <w:proofErr w:type="spellEnd"/>
-      <w:r>
-        <w:t>- String-Length&gt;</w:t>
+        <w:t>Content-Length:  &lt;Param- String-Length&gt;</w:t>
       </w:r>
     </w:p>
     <w:p>
@@ -651,12 +643,15 @@
           <w:p>
             <w:proofErr w:type="spellStart"/>
             <w:r>
+              <w:t>User_category</w:t>
+            </w:r>
+            <w:proofErr w:type="spellEnd"/>
+            <w:r>
+              <w:t xml:space="preserve"> is to </w:t>
+            </w:r>
+            <w:r>
               <w:lastRenderedPageBreak/>
-              <w:t>User_category</w:t>
-            </w:r>
-            <w:proofErr w:type="spellEnd"/>
-            <w:r>
-              <w:t xml:space="preserve"> is to identify the department maintenance person is assigned to.</w:t>
+              <w:t>identify the department maintenance person is assigned to.</w:t>
             </w:r>
           </w:p>
           <w:p>
@@ -879,7 +874,6 @@
                 <w:rFonts w:ascii="Calibri" w:eastAsia="Calibri" w:hAnsi="Calibri" w:cs="Calibri"/>
                 <w:b/>
               </w:rPr>
-              <w:lastRenderedPageBreak/>
               <w:t>Success Response Example in header (Success)</w:t>
             </w:r>
           </w:p>
@@ -2488,7 +2482,6 @@
               <w:rPr>
                 <w:b/>
               </w:rPr>
-              <w:lastRenderedPageBreak/>
               <w:t>Note</w:t>
             </w:r>
             <w:r>
@@ -3258,7 +3251,10 @@
           <w:p>
             <w:proofErr w:type="spellStart"/>
             <w:r>
-              <w:t>issue_picture</w:t>
+              <w:t>issue_pic</w:t>
+            </w:r>
+            <w:r>
+              <w:t>path</w:t>
             </w:r>
             <w:proofErr w:type="spellEnd"/>
             <w:r>
@@ -3268,10 +3264,36 @@
           <w:p>
             <w:proofErr w:type="spellStart"/>
             <w:r>
-              <w:t>issue_picture_name</w:t>
-            </w:r>
-            <w:proofErr w:type="spellEnd"/>
-            <w:r>
+              <w:rPr>
+                <w:highlight w:val="yellow"/>
+              </w:rPr>
+              <w:t>issue_picture_</w:t>
+            </w:r>
+            <w:proofErr w:type="gramStart"/>
+            <w:r>
+              <w:rPr>
+                <w:highlight w:val="yellow"/>
+              </w:rPr>
+              <w:t>name</w:t>
+            </w:r>
+            <w:proofErr w:type="spellEnd"/>
+            <w:r>
+              <w:rPr>
+                <w:highlight w:val="yellow"/>
+              </w:rPr>
+              <w:t>(</w:t>
+            </w:r>
+            <w:proofErr w:type="gramEnd"/>
+            <w:r>
+              <w:rPr>
+                <w:highlight w:val="yellow"/>
+              </w:rPr>
+              <w:t>Not in DB)</w:t>
+            </w:r>
+            <w:r>
+              <w:rPr>
+                <w:highlight w:val="yellow"/>
+              </w:rPr>
               <w:t>,</w:t>
             </w:r>
           </w:p>
@@ -3304,6 +3326,8 @@
             <w:r>
               <w:t>,</w:t>
             </w:r>
+            <w:bookmarkStart w:id="0" w:name="_GoBack"/>
+            <w:bookmarkEnd w:id="0"/>
           </w:p>
           <w:p>
             <w:proofErr w:type="spellStart"/>
@@ -3601,7 +3625,6 @@
               <w:rPr>
                 <w:b/>
               </w:rPr>
-              <w:lastRenderedPageBreak/>
               <w:t xml:space="preserve">Cipher:  </w:t>
             </w:r>
             <w:r>
@@ -3639,6 +3662,7 @@
               <w:rPr>
                 <w:b/>
               </w:rPr>
+              <w:lastRenderedPageBreak/>
               <w:t>Note</w:t>
             </w:r>
             <w:r>
@@ -4406,20 +4430,20 @@
           </w:p>
           <w:p>
             <w:r>
+              <w:t xml:space="preserve">        "</w:t>
+            </w:r>
+            <w:proofErr w:type="spellStart"/>
+            <w:r>
+              <w:t>user_id</w:t>
+            </w:r>
+            <w:proofErr w:type="spellEnd"/>
+            <w:r>
+              <w:t>": "",</w:t>
+            </w:r>
+          </w:p>
+          <w:p>
+            <w:r>
               <w:lastRenderedPageBreak/>
-              <w:t xml:space="preserve">        "</w:t>
-            </w:r>
-            <w:proofErr w:type="spellStart"/>
-            <w:r>
-              <w:t>user_id</w:t>
-            </w:r>
-            <w:proofErr w:type="spellEnd"/>
-            <w:r>
-              <w:t>": "",</w:t>
-            </w:r>
-          </w:p>
-          <w:p>
-            <w:r>
               <w:t xml:space="preserve">        "</w:t>
             </w:r>
             <w:proofErr w:type="spellStart"/>
@@ -5239,7 +5263,6 @@
           </w:tcPr>
           <w:p>
             <w:r>
-              <w:lastRenderedPageBreak/>
               <w:t>Response Example</w:t>
             </w:r>
           </w:p>
@@ -6469,7 +6492,6 @@
               <w:rPr>
                 <w:b/>
               </w:rPr>
-              <w:lastRenderedPageBreak/>
               <w:t xml:space="preserve">Cipher:  </w:t>
             </w:r>
             <w:r>
@@ -6510,6 +6532,7 @@
               <w:rPr>
                 <w:b/>
               </w:rPr>
+              <w:lastRenderedPageBreak/>
               <w:t>Note</w:t>
             </w:r>
             <w:r>
@@ -6519,10 +6542,7 @@
         </w:tc>
       </w:tr>
     </w:tbl>
-    <w:p>
-      <w:bookmarkStart w:id="0" w:name="_GoBack"/>
-      <w:bookmarkEnd w:id="0"/>
-    </w:p>
+    <w:p/>
     <w:p/>
     <w:tbl>
       <w:tblPr>
@@ -7934,15 +7954,7 @@
                 <w:sz w:val="20"/>
                 <w:szCs w:val="20"/>
               </w:rPr>
-              <w:t xml:space="preserve">                  </w:t>
-            </w:r>
-            <w:r>
-              <w:rPr>
-                <w:rFonts w:ascii="Helvetica" w:eastAsia="Helvetica" w:hAnsi="Helvetica" w:cs="Helvetica"/>
-                <w:sz w:val="20"/>
-                <w:szCs w:val="20"/>
-              </w:rPr>
-              <w:t>“</w:t>
+              <w:t xml:space="preserve">                  “</w:t>
             </w:r>
             <w:proofErr w:type="spellStart"/>
             <w:r>
@@ -8507,7 +8519,6 @@
               <w:rPr>
                 <w:b/>
               </w:rPr>
-              <w:lastRenderedPageBreak/>
               <w:t>Error Response Example</w:t>
             </w:r>
           </w:p>
@@ -8533,6 +8544,7 @@
             <w:proofErr w:type="spellStart"/>
             <w:proofErr w:type="gramStart"/>
             <w:r>
+              <w:lastRenderedPageBreak/>
               <w:t>responseCode</w:t>
             </w:r>
             <w:proofErr w:type="spellEnd"/>
@@ -8703,15 +8715,7 @@
                 <w:sz w:val="20"/>
                 <w:szCs w:val="20"/>
               </w:rPr>
-              <w:t xml:space="preserve">         </w:t>
-            </w:r>
-            <w:r>
-              <w:rPr>
-                <w:rFonts w:ascii="Helvetica" w:eastAsia="Helvetica" w:hAnsi="Helvetica" w:cs="Helvetica"/>
-                <w:sz w:val="20"/>
-                <w:szCs w:val="20"/>
-              </w:rPr>
-              <w:t>“</w:t>
+              <w:t xml:space="preserve">         “</w:t>
             </w:r>
             <w:proofErr w:type="spellStart"/>
             <w:r>
@@ -9478,20 +9482,20 @@
           </w:p>
           <w:p>
             <w:r>
+              <w:t xml:space="preserve">      "</w:t>
+            </w:r>
+            <w:proofErr w:type="spellStart"/>
+            <w:r>
+              <w:t>issue_category</w:t>
+            </w:r>
+            <w:proofErr w:type="spellEnd"/>
+            <w:r>
+              <w:t>": "",</w:t>
+            </w:r>
+          </w:p>
+          <w:p>
+            <w:r>
               <w:lastRenderedPageBreak/>
-              <w:t xml:space="preserve">      "</w:t>
-            </w:r>
-            <w:proofErr w:type="spellStart"/>
-            <w:r>
-              <w:t>issue_category</w:t>
-            </w:r>
-            <w:proofErr w:type="spellEnd"/>
-            <w:r>
-              <w:t>": "",</w:t>
-            </w:r>
-          </w:p>
-          <w:p>
-            <w:r>
               <w:t xml:space="preserve">      "</w:t>
             </w:r>
             <w:proofErr w:type="spellStart"/>
@@ -10604,7 +10608,6 @@
               <w:rPr>
                 <w:b/>
               </w:rPr>
-              <w:lastRenderedPageBreak/>
               <w:t>Error Response Example</w:t>
             </w:r>
           </w:p>
@@ -10630,6 +10633,7 @@
             <w:proofErr w:type="spellStart"/>
             <w:proofErr w:type="gramStart"/>
             <w:r>
+              <w:lastRenderedPageBreak/>
               <w:t>responseCode</w:t>
             </w:r>
             <w:proofErr w:type="spellEnd"/>
@@ -11835,20 +11839,20 @@
           </w:p>
           <w:p>
             <w:r>
+              <w:t xml:space="preserve">      "</w:t>
+            </w:r>
+            <w:proofErr w:type="spellStart"/>
+            <w:r>
+              <w:t>notification_title</w:t>
+            </w:r>
+            <w:proofErr w:type="spellEnd"/>
+            <w:r>
+              <w:t>": "",</w:t>
+            </w:r>
+          </w:p>
+          <w:p>
+            <w:r>
               <w:lastRenderedPageBreak/>
-              <w:t xml:space="preserve">      "</w:t>
-            </w:r>
-            <w:proofErr w:type="spellStart"/>
-            <w:r>
-              <w:t>notification_title</w:t>
-            </w:r>
-            <w:proofErr w:type="spellEnd"/>
-            <w:r>
-              <w:t>": "",</w:t>
-            </w:r>
-          </w:p>
-          <w:p>
-            <w:r>
               <w:t xml:space="preserve">      "</w:t>
             </w:r>
             <w:proofErr w:type="spellStart"/>
@@ -12487,8 +12491,8 @@
 </file>
 
 <file path=word/numbering.xml><?xml version="1.0" encoding="utf-8"?>
-<w:numbering xmlns:wpc="http://schemas.microsoft.com/office/word/2010/wordprocessingCanvas" xmlns:mo="http://schemas.microsoft.com/office/mac/office/2008/main" xmlns:mc="http://schemas.openxmlformats.org/markup-compatibility/2006" xmlns:mv="urn:schemas-microsoft-com:mac:vml" xmlns:o="urn:schemas-microsoft-com:office:office" xmlns:r="http://schemas.openxmlformats.org/officeDocument/2006/relationships" xmlns:m="http://schemas.openxmlformats.org/officeDocument/2006/math" xmlns:v="urn:schemas-microsoft-com:vml" xmlns:wp14="http://schemas.microsoft.com/office/word/2010/wordprocessingDrawing" xmlns:wp="http://schemas.openxmlformats.org/drawingml/2006/wordprocessingDrawing" xmlns:w10="urn:schemas-microsoft-com:office:word" xmlns:w="http://schemas.openxmlformats.org/wordprocessingml/2006/main" xmlns:w14="http://schemas.microsoft.com/office/word/2010/wordml" xmlns:w15="http://schemas.microsoft.com/office/word/2012/wordml" xmlns:wpg="http://schemas.microsoft.com/office/word/2010/wordprocessingGroup" xmlns:wpi="http://schemas.microsoft.com/office/word/2010/wordprocessingInk" xmlns:wne="http://schemas.microsoft.com/office/word/2006/wordml" xmlns:wps="http://schemas.microsoft.com/office/word/2010/wordprocessingShape" mc:Ignorable="w14 w15 wp14">
-  <w:abstractNum w:abstractNumId="0">
+<w:numbering xmlns:wpc="http://schemas.microsoft.com/office/word/2010/wordprocessingCanvas" xmlns:cx="http://schemas.microsoft.com/office/drawing/2014/chartex" xmlns:cx1="http://schemas.microsoft.com/office/drawing/2015/9/8/chartex" xmlns:cx2="http://schemas.microsoft.com/office/drawing/2015/10/21/chartex" xmlns:cx3="http://schemas.microsoft.com/office/drawing/2016/5/9/chartex" xmlns:cx4="http://schemas.microsoft.com/office/drawing/2016/5/10/chartex" xmlns:cx5="http://schemas.microsoft.com/office/drawing/2016/5/11/chartex" xmlns:cx6="http://schemas.microsoft.com/office/drawing/2016/5/12/chartex" xmlns:cx7="http://schemas.microsoft.com/office/drawing/2016/5/13/chartex" xmlns:cx8="http://schemas.microsoft.com/office/drawing/2016/5/14/chartex" xmlns:mc="http://schemas.openxmlformats.org/markup-compatibility/2006" xmlns:aink="http://schemas.microsoft.com/office/drawing/2016/ink" xmlns:am3d="http://schemas.microsoft.com/office/drawing/2017/model3d" xmlns:o="urn:schemas-microsoft-com:office:office" xmlns:r="http://schemas.openxmlformats.org/officeDocument/2006/relationships" xmlns:m="http://schemas.openxmlformats.org/officeDocument/2006/math" xmlns:v="urn:schemas-microsoft-com:vml" xmlns:wp14="http://schemas.microsoft.com/office/word/2010/wordprocessingDrawing" xmlns:wp="http://schemas.openxmlformats.org/drawingml/2006/wordprocessingDrawing" xmlns:w10="urn:schemas-microsoft-com:office:word" xmlns:w="http://schemas.openxmlformats.org/wordprocessingml/2006/main" xmlns:w14="http://schemas.microsoft.com/office/word/2010/wordml" xmlns:w15="http://schemas.microsoft.com/office/word/2012/wordml" xmlns:w16se="http://schemas.microsoft.com/office/word/2015/wordml/symex" xmlns:wpg="http://schemas.microsoft.com/office/word/2010/wordprocessingGroup" xmlns:wpi="http://schemas.microsoft.com/office/word/2010/wordprocessingInk" xmlns:wne="http://schemas.microsoft.com/office/word/2006/wordml" xmlns:wps="http://schemas.microsoft.com/office/word/2010/wordprocessingShape" mc:Ignorable="w14 w15 w16se wp14">
+  <w:abstractNum w:abstractNumId="0" w15:restartNumberingAfterBreak="0">
     <w:nsid w:val="24BB50C4"/>
     <w:multiLevelType w:val="hybridMultilevel"/>
     <w:tmpl w:val="7AA2FE50"/>
@@ -12577,7 +12581,7 @@
       </w:pPr>
     </w:lvl>
   </w:abstractNum>
-  <w:abstractNum w:abstractNumId="1">
+  <w:abstractNum w:abstractNumId="1" w15:restartNumberingAfterBreak="0">
     <w:nsid w:val="386D5D7F"/>
     <w:multiLevelType w:val="hybridMultilevel"/>
     <w:tmpl w:val="73E0FD32"/>
@@ -12676,7 +12680,7 @@
 </file>
 
 <file path=word/styles.xml><?xml version="1.0" encoding="utf-8"?>
-<w:styles xmlns:mc="http://schemas.openxmlformats.org/markup-compatibility/2006" xmlns:r="http://schemas.openxmlformats.org/officeDocument/2006/relationships" xmlns:w="http://schemas.openxmlformats.org/wordprocessingml/2006/main" xmlns:w14="http://schemas.microsoft.com/office/word/2010/wordml" xmlns:w15="http://schemas.microsoft.com/office/word/2012/wordml" mc:Ignorable="w14 w15">
+<w:styles xmlns:mc="http://schemas.openxmlformats.org/markup-compatibility/2006" xmlns:r="http://schemas.openxmlformats.org/officeDocument/2006/relationships" xmlns:w="http://schemas.openxmlformats.org/wordprocessingml/2006/main" xmlns:w14="http://schemas.microsoft.com/office/word/2010/wordml" xmlns:w15="http://schemas.microsoft.com/office/word/2012/wordml" xmlns:w16se="http://schemas.microsoft.com/office/word/2015/wordml/symex" mc:Ignorable="w14 w15 w16se">
   <w:docDefaults>
     <w:rPrDefault>
       <w:rPr>
@@ -12693,7 +12697,7 @@
       </w:pPr>
     </w:pPrDefault>
   </w:docDefaults>
-  <w:latentStyles w:defLockedState="0" w:defUIPriority="99" w:defSemiHidden="0" w:defUnhideWhenUsed="0" w:defQFormat="0" w:count="382">
+  <w:latentStyles w:defLockedState="0" w:defUIPriority="99" w:defSemiHidden="0" w:defUnhideWhenUsed="0" w:defQFormat="0" w:count="375">
     <w:lsdException w:name="Normal" w:uiPriority="0" w:qFormat="1"/>
     <w:lsdException w:name="heading 1" w:uiPriority="9" w:qFormat="1"/>
     <w:lsdException w:name="heading 2" w:semiHidden="1" w:uiPriority="9" w:unhideWhenUsed="1" w:qFormat="1"/>
@@ -12850,15 +12854,6 @@
     <w:lsdException w:name="Balloon Text" w:semiHidden="1" w:unhideWhenUsed="1"/>
     <w:lsdException w:name="Table Grid" w:uiPriority="39"/>
     <w:lsdException w:name="Table Theme" w:semiHidden="1" w:unhideWhenUsed="1"/>
-    <w:lsdException w:name="Note Level 1" w:semiHidden="1" w:unhideWhenUsed="1"/>
-    <w:lsdException w:name="Note Level 2" w:semiHidden="1" w:unhideWhenUsed="1"/>
-    <w:lsdException w:name="Note Level 3" w:semiHidden="1" w:unhideWhenUsed="1"/>
-    <w:lsdException w:name="Note Level 4" w:semiHidden="1" w:unhideWhenUsed="1"/>
-    <w:lsdException w:name="Note Level 5" w:semiHidden="1" w:unhideWhenUsed="1"/>
-    <w:lsdException w:name="Note Level 6" w:semiHidden="1" w:unhideWhenUsed="1"/>
-    <w:lsdException w:name="Note Level 7" w:semiHidden="1" w:unhideWhenUsed="1"/>
-    <w:lsdException w:name="Note Level 8" w:semiHidden="1" w:unhideWhenUsed="1"/>
-    <w:lsdException w:name="Note Level 9" w:semiHidden="1" w:unhideWhenUsed="1"/>
     <w:lsdException w:name="Placeholder Text" w:semiHidden="1"/>
     <w:lsdException w:name="No Spacing" w:uiPriority="1" w:qFormat="1"/>
     <w:lsdException w:name="Light Shading" w:uiPriority="60"/>
@@ -13246,13 +13241,6 @@
     <w:tblPr>
       <w:tblStyleRowBandSize w:val="1"/>
       <w:tblStyleColBandSize w:val="1"/>
-      <w:tblInd w:w="0" w:type="dxa"/>
-      <w:tblCellMar>
-        <w:top w:w="0" w:type="dxa"/>
-        <w:left w:w="108" w:type="dxa"/>
-        <w:bottom w:w="0" w:type="dxa"/>
-        <w:right w:w="108" w:type="dxa"/>
-      </w:tblCellMar>
     </w:tblPr>
   </w:style>
   <w:style w:type="table" w:customStyle="1" w:styleId="a0">
@@ -13260,13 +13248,6 @@
     <w:tblPr>
       <w:tblStyleRowBandSize w:val="1"/>
       <w:tblStyleColBandSize w:val="1"/>
-      <w:tblInd w:w="0" w:type="dxa"/>
-      <w:tblCellMar>
-        <w:top w:w="0" w:type="dxa"/>
-        <w:left w:w="108" w:type="dxa"/>
-        <w:bottom w:w="0" w:type="dxa"/>
-        <w:right w:w="108" w:type="dxa"/>
-      </w:tblCellMar>
     </w:tblPr>
   </w:style>
   <w:style w:type="table" w:customStyle="1" w:styleId="a1">
@@ -13274,13 +13255,6 @@
     <w:tblPr>
       <w:tblStyleRowBandSize w:val="1"/>
       <w:tblStyleColBandSize w:val="1"/>
-      <w:tblInd w:w="0" w:type="dxa"/>
-      <w:tblCellMar>
-        <w:top w:w="0" w:type="dxa"/>
-        <w:left w:w="108" w:type="dxa"/>
-        <w:bottom w:w="0" w:type="dxa"/>
-        <w:right w:w="108" w:type="dxa"/>
-      </w:tblCellMar>
     </w:tblPr>
   </w:style>
   <w:style w:type="table" w:customStyle="1" w:styleId="a2">
@@ -13288,13 +13262,6 @@
     <w:tblPr>
       <w:tblStyleRowBandSize w:val="1"/>
       <w:tblStyleColBandSize w:val="1"/>
-      <w:tblInd w:w="0" w:type="dxa"/>
-      <w:tblCellMar>
-        <w:top w:w="0" w:type="dxa"/>
-        <w:left w:w="108" w:type="dxa"/>
-        <w:bottom w:w="0" w:type="dxa"/>
-        <w:right w:w="108" w:type="dxa"/>
-      </w:tblCellMar>
     </w:tblPr>
   </w:style>
   <w:style w:type="table" w:customStyle="1" w:styleId="a3">
@@ -13302,13 +13269,6 @@
     <w:tblPr>
       <w:tblStyleRowBandSize w:val="1"/>
       <w:tblStyleColBandSize w:val="1"/>
-      <w:tblInd w:w="0" w:type="dxa"/>
-      <w:tblCellMar>
-        <w:top w:w="0" w:type="dxa"/>
-        <w:left w:w="108" w:type="dxa"/>
-        <w:bottom w:w="0" w:type="dxa"/>
-        <w:right w:w="108" w:type="dxa"/>
-      </w:tblCellMar>
     </w:tblPr>
   </w:style>
   <w:style w:type="table" w:customStyle="1" w:styleId="a4">
@@ -13316,13 +13276,6 @@
     <w:tblPr>
       <w:tblStyleRowBandSize w:val="1"/>
       <w:tblStyleColBandSize w:val="1"/>
-      <w:tblInd w:w="0" w:type="dxa"/>
-      <w:tblCellMar>
-        <w:top w:w="0" w:type="dxa"/>
-        <w:left w:w="108" w:type="dxa"/>
-        <w:bottom w:w="0" w:type="dxa"/>
-        <w:right w:w="108" w:type="dxa"/>
-      </w:tblCellMar>
     </w:tblPr>
   </w:style>
   <w:style w:type="table" w:customStyle="1" w:styleId="a5">
@@ -13330,13 +13283,6 @@
     <w:tblPr>
       <w:tblStyleRowBandSize w:val="1"/>
       <w:tblStyleColBandSize w:val="1"/>
-      <w:tblInd w:w="0" w:type="dxa"/>
-      <w:tblCellMar>
-        <w:top w:w="0" w:type="dxa"/>
-        <w:left w:w="108" w:type="dxa"/>
-        <w:bottom w:w="0" w:type="dxa"/>
-        <w:right w:w="108" w:type="dxa"/>
-      </w:tblCellMar>
     </w:tblPr>
   </w:style>
   <w:style w:type="table" w:customStyle="1" w:styleId="a6">
@@ -13344,13 +13290,6 @@
     <w:tblPr>
       <w:tblStyleRowBandSize w:val="1"/>
       <w:tblStyleColBandSize w:val="1"/>
-      <w:tblInd w:w="0" w:type="dxa"/>
-      <w:tblCellMar>
-        <w:top w:w="0" w:type="dxa"/>
-        <w:left w:w="108" w:type="dxa"/>
-        <w:bottom w:w="0" w:type="dxa"/>
-        <w:right w:w="108" w:type="dxa"/>
-      </w:tblCellMar>
     </w:tblPr>
   </w:style>
   <w:style w:type="table" w:customStyle="1" w:styleId="a7">
@@ -13358,13 +13297,6 @@
     <w:tblPr>
       <w:tblStyleRowBandSize w:val="1"/>
       <w:tblStyleColBandSize w:val="1"/>
-      <w:tblInd w:w="0" w:type="dxa"/>
-      <w:tblCellMar>
-        <w:top w:w="0" w:type="dxa"/>
-        <w:left w:w="108" w:type="dxa"/>
-        <w:bottom w:w="0" w:type="dxa"/>
-        <w:right w:w="108" w:type="dxa"/>
-      </w:tblCellMar>
     </w:tblPr>
   </w:style>
   <w:style w:type="table" w:customStyle="1" w:styleId="a8">
@@ -13372,13 +13304,6 @@
     <w:tblPr>
       <w:tblStyleRowBandSize w:val="1"/>
       <w:tblStyleColBandSize w:val="1"/>
-      <w:tblInd w:w="0" w:type="dxa"/>
-      <w:tblCellMar>
-        <w:top w:w="0" w:type="dxa"/>
-        <w:left w:w="108" w:type="dxa"/>
-        <w:bottom w:w="0" w:type="dxa"/>
-        <w:right w:w="108" w:type="dxa"/>
-      </w:tblCellMar>
     </w:tblPr>
   </w:style>
   <w:style w:type="paragraph" w:styleId="ListParagraph">

</xml_diff>